<commit_message>
M3 v1.0 (beta), Progress report 5, SCRS/2016/XX2 and SCRS/2016/XX3
Latest version of the M3 model including small changes to documentation

Progress report 5 detailing work completed July 2016 - September 2016

SCRS/2016/XX2 a review paper describing opportunities to use operating
models beyond MPs

SCRS/2016/XX3 an approach to assigning stock of origin to electronic
tags
</commit_message>
<xml_diff>
--- a/Reports/Progress report 5 TRC ABT MSE Phase 6 September 2016.docx
+++ b/Reports/Progress report 5 TRC ABT MSE Phase 6 September 2016.docx
@@ -231,15 +231,7 @@
         <w:spacing w:after="0" w:line="240" w:lineRule="auto"/>
       </w:pPr>
       <w:r>
-        <w:t xml:space="preserve">The MSE development workflow is sequential and requires certain prerequisites to achieve the deliverables of this contract. Prior to the July 2016 </w:t>
-      </w:r>
-      <w:proofErr w:type="spellStart"/>
-      <w:r>
-        <w:t>bluefin</w:t>
-      </w:r>
-      <w:proofErr w:type="spellEnd"/>
-      <w:r>
-        <w:t xml:space="preserve"> data preparatory meeting (Madrid) progress was </w:t>
+        <w:t xml:space="preserve">The MSE development workflow is sequential and requires certain prerequisites to achieve the deliverables of this contract. Prior to the July 2016 bluefin data preparatory meeting (Madrid) progress was </w:t>
       </w:r>
       <w:r>
         <w:t>dependent on</w:t>
@@ -407,15 +399,7 @@
         <w:ind w:firstLine="720"/>
       </w:pPr>
       <w:r>
-        <w:t xml:space="preserve">Figure 1b. MSE development prior to the 2016 </w:t>
-      </w:r>
-      <w:proofErr w:type="spellStart"/>
-      <w:r>
-        <w:t>bluefin</w:t>
-      </w:r>
-      <w:proofErr w:type="spellEnd"/>
-      <w:r>
-        <w:t xml:space="preserve"> species group meeting.</w:t>
+        <w:t>Figure 1b. MSE development prior to the 2016 bluefin species group meeting.</w:t>
       </w:r>
     </w:p>
     <w:p>
@@ -462,21 +446,7 @@
         <w:rPr>
           <w:color w:val="548DD4" w:themeColor="text2" w:themeTint="99"/>
         </w:rPr>
-        <w:t>/</w:t>
-      </w:r>
-      <w:proofErr w:type="spellStart"/>
-      <w:r>
-        <w:rPr>
-          <w:color w:val="548DD4" w:themeColor="text2" w:themeTint="99"/>
-        </w:rPr>
-        <w:t>RScripts</w:t>
-      </w:r>
-      <w:proofErr w:type="spellEnd"/>
-      <w:r>
-        <w:rPr>
-          <w:color w:val="548DD4" w:themeColor="text2" w:themeTint="99"/>
-        </w:rPr>
-        <w:t>/Build base OM.R</w:t>
+        <w:t>/RScripts/Build base OM.R</w:t>
       </w:r>
       <w:r>
         <w:rPr>
@@ -515,16 +485,8 @@
         <w:rPr>
           <w:color w:val="548DD4" w:themeColor="text2" w:themeTint="99"/>
         </w:rPr>
-        <w:t>/Source/</w:t>
-      </w:r>
-      <w:proofErr w:type="spellStart"/>
-      <w:r>
-        <w:rPr>
-          <w:color w:val="548DD4" w:themeColor="text2" w:themeTint="99"/>
-        </w:rPr>
-        <w:t>Objects.R</w:t>
-      </w:r>
-      <w:proofErr w:type="spellEnd"/>
+        <w:t>/Source/Objects.R</w:t>
+      </w:r>
       <w:r>
         <w:t>)</w:t>
       </w:r>
@@ -556,16 +518,8 @@
         <w:rPr>
           <w:color w:val="548DD4" w:themeColor="text2" w:themeTint="99"/>
         </w:rPr>
-        <w:t>/Objects/Reference OMs/</w:t>
-      </w:r>
-      <w:proofErr w:type="spellStart"/>
-      <w:r>
-        <w:rPr>
-          <w:color w:val="548DD4" w:themeColor="text2" w:themeTint="99"/>
-        </w:rPr>
-        <w:t>Base_OM</w:t>
-      </w:r>
-      <w:proofErr w:type="spellEnd"/>
+        <w:t>/Objects/Reference OMs/Base_OM</w:t>
+      </w:r>
       <w:r>
         <w:t>)</w:t>
       </w:r>
@@ -591,16 +545,8 @@
         <w:rPr>
           <w:color w:val="548DD4" w:themeColor="text2" w:themeTint="99"/>
         </w:rPr>
-        <w:t>/Source/</w:t>
-      </w:r>
-      <w:proofErr w:type="spellStart"/>
-      <w:r>
-        <w:rPr>
-          <w:color w:val="548DD4" w:themeColor="text2" w:themeTint="99"/>
-        </w:rPr>
-        <w:t>MSE_source.R</w:t>
-      </w:r>
-      <w:proofErr w:type="spellEnd"/>
+        <w:t>/Source/MSE_source.R</w:t>
+      </w:r>
       <w:r>
         <w:t>)</w:t>
       </w:r>
@@ -699,16 +645,8 @@
         <w:rPr>
           <w:color w:val="548DD4" w:themeColor="text2" w:themeTint="99"/>
         </w:rPr>
-        <w:t>/Source/</w:t>
-      </w:r>
-      <w:proofErr w:type="spellStart"/>
-      <w:r>
-        <w:rPr>
-          <w:color w:val="548DD4" w:themeColor="text2" w:themeTint="99"/>
-        </w:rPr>
-        <w:t>MSE_source.R</w:t>
-      </w:r>
-      <w:proofErr w:type="spellEnd"/>
+        <w:t>/Source/MSE_source.R</w:t>
+      </w:r>
       <w:r>
         <w:t>)</w:t>
       </w:r>
@@ -752,16 +690,8 @@
         <w:rPr>
           <w:color w:val="548DD4" w:themeColor="text2" w:themeTint="99"/>
         </w:rPr>
-        <w:t>/Source/</w:t>
-      </w:r>
-      <w:proofErr w:type="spellStart"/>
-      <w:r>
-        <w:rPr>
-          <w:color w:val="548DD4" w:themeColor="text2" w:themeTint="99"/>
-        </w:rPr>
-        <w:t>OMreport.Rmd</w:t>
-      </w:r>
-      <w:proofErr w:type="spellEnd"/>
+        <w:t>/Source/OMreport.Rmd</w:t>
+      </w:r>
       <w:r>
         <w:t>)</w:t>
       </w:r>
@@ -813,15 +743,7 @@
         <w:t xml:space="preserve"> (Section 4 below)</w:t>
       </w:r>
       <w:r>
-        <w:t xml:space="preserve">. Following the species group meeting (September 2016) the priority is final production of a software design document and manual that allows for rapid testing of new user-specified management procedures and the derivation of custom performance metrics (consistent with the </w:t>
-      </w:r>
-      <w:proofErr w:type="spellStart"/>
-      <w:r>
-        <w:t>workplan</w:t>
-      </w:r>
-      <w:proofErr w:type="spellEnd"/>
-      <w:r>
-        <w:t>, Section 5 below)</w:t>
+        <w:t>. Following the species group meeting (September 2016) the priority is final production of a software design document and manual that allows for rapid testing of new user-specified management procedures and the derivation of custom performance metrics (consistent with the workplan, Section 5 below)</w:t>
       </w:r>
       <w:r>
         <w:t>.</w:t>
@@ -913,11 +835,9 @@
             <w:pPr>
               <w:spacing w:after="100" w:afterAutospacing="1"/>
             </w:pPr>
-            <w:proofErr w:type="spellStart"/>
             <w:r>
               <w:t>i</w:t>
             </w:r>
-            <w:proofErr w:type="spellEnd"/>
           </w:p>
         </w:tc>
         <w:tc>
@@ -932,13 +852,8 @@
             <w:pPr>
               <w:spacing w:after="100" w:afterAutospacing="1"/>
             </w:pPr>
-            <w:proofErr w:type="spellStart"/>
-            <w:r>
-              <w:t>Workplan</w:t>
-            </w:r>
-            <w:proofErr w:type="spellEnd"/>
-            <w:r>
-              <w:t xml:space="preserve"> outlining the actions required to complete the 5 components of deliverable 3</w:t>
+            <w:r>
+              <w:t>Workplan outlining the actions required to complete the 5 components of deliverable 3</w:t>
             </w:r>
           </w:p>
         </w:tc>
@@ -1082,26 +997,16 @@
         <w:t xml:space="preserve">. </w:t>
       </w:r>
       <w:r>
-        <w:t xml:space="preserve">The </w:t>
-      </w:r>
-      <w:proofErr w:type="spellStart"/>
-      <w:r>
-        <w:t>workplan</w:t>
-      </w:r>
-      <w:proofErr w:type="spellEnd"/>
+        <w:t>The workplan</w:t>
+      </w:r>
       <w:r>
         <w:t xml:space="preserve"> </w:t>
       </w:r>
       <w:r>
         <w:t xml:space="preserve">(deliverable </w:t>
       </w:r>
-      <w:proofErr w:type="spellStart"/>
-      <w:r>
-        <w:t>i</w:t>
-      </w:r>
-      <w:proofErr w:type="spellEnd"/>
-      <w:r>
-        <w:t xml:space="preserve">) is </w:t>
+      <w:r>
+        <w:t xml:space="preserve">i) is </w:t>
       </w:r>
       <w:r>
         <w:t xml:space="preserve">reiterated </w:t>
@@ -1163,7 +1068,7 @@
               <w:rPr>
                 <w:b/>
               </w:rPr>
-              <w:t>66</w:t>
+              <w:t>100</w:t>
             </w:r>
             <w:r>
               <w:rPr>
@@ -1204,11 +1109,9 @@
             <w:pPr>
               <w:spacing w:after="100" w:afterAutospacing="1"/>
             </w:pPr>
-            <w:proofErr w:type="spellStart"/>
             <w:r>
               <w:t>i</w:t>
             </w:r>
-            <w:proofErr w:type="spellEnd"/>
           </w:p>
         </w:tc>
         <w:tc>
@@ -1226,6 +1129,9 @@
             <w:r>
               <w:t>Updated presentations and short report summarizing current status of deliverables and actions required to achieve them</w:t>
             </w:r>
+            <w:r>
+              <w:t xml:space="preserve"> (100%)</w:t>
+            </w:r>
           </w:p>
         </w:tc>
       </w:tr>
@@ -1269,6 +1175,9 @@
             </w:pPr>
             <w:r>
               <w:t>Demonstrator showing the MSE running, should include examples of the 6 steps of developing an MSE</w:t>
+            </w:r>
+            <w:r>
+              <w:t xml:space="preserve"> (100%)</w:t>
             </w:r>
           </w:p>
         </w:tc>
@@ -1323,6 +1232,9 @@
             <w:r>
               <w:t>Draft papers on applications</w:t>
             </w:r>
+            <w:r>
+              <w:t xml:space="preserve"> (100%)</w:t>
+            </w:r>
           </w:p>
         </w:tc>
       </w:tr>
@@ -1382,15 +1294,7 @@
         <w:spacing w:after="100" w:afterAutospacing="1" w:line="240" w:lineRule="auto"/>
       </w:pPr>
       <w:r>
-        <w:t xml:space="preserve">The purpose of this report and accompanying presentations is to address deliverable </w:t>
-      </w:r>
-      <w:proofErr w:type="spellStart"/>
-      <w:r>
-        <w:t>i</w:t>
-      </w:r>
-      <w:proofErr w:type="spellEnd"/>
-      <w:r>
-        <w:t>.</w:t>
+        <w:t>The purpose of this report and accompanying presentations is to address deliverable i.</w:t>
       </w:r>
     </w:p>
     <w:p>
@@ -1404,21 +1308,7 @@
         <w:rPr>
           <w:highlight w:val="yellow"/>
         </w:rPr>
-        <w:t>/</w:t>
-      </w:r>
-      <w:proofErr w:type="spellStart"/>
-      <w:r>
-        <w:rPr>
-          <w:highlight w:val="yellow"/>
-        </w:rPr>
-        <w:t>RScripts</w:t>
-      </w:r>
-      <w:proofErr w:type="spellEnd"/>
-      <w:r>
-        <w:rPr>
-          <w:highlight w:val="yellow"/>
-        </w:rPr>
-        <w:t>/MSE_demo_1.R)</w:t>
+        <w:t>/RScripts/MSE_demo_1.R)</w:t>
       </w:r>
       <w:r>
         <w:t xml:space="preserve"> to addr</w:t>
@@ -1454,15 +1344,7 @@
         <w:ind w:left="567"/>
       </w:pPr>
       <w:r>
-        <w:t xml:space="preserve">(1) </w:t>
-      </w:r>
-      <w:proofErr w:type="gramStart"/>
-      <w:r>
-        <w:t>qualitative</w:t>
-      </w:r>
-      <w:proofErr w:type="gramEnd"/>
-      <w:r>
-        <w:t xml:space="preserve"> specification and prioritization of the management objectives, as derived from legislation, legal decisions, and international standards and agreements;</w:t>
+        <w:t>(1) qualitative specification and prioritization of the management objectives, as derived from legislation, legal decisions, and international standards and agreements;</w:t>
       </w:r>
     </w:p>
     <w:p>
@@ -1471,15 +1353,7 @@
         <w:ind w:left="567"/>
       </w:pPr>
       <w:r>
-        <w:t xml:space="preserve">(2) </w:t>
-      </w:r>
-      <w:proofErr w:type="gramStart"/>
-      <w:r>
-        <w:t>quantification</w:t>
-      </w:r>
-      <w:proofErr w:type="gramEnd"/>
-      <w:r>
-        <w:t xml:space="preserve"> of the qualitative management objectives in the form of performance measures;</w:t>
+        <w:t>(2) quantification of the qualitative management objectives in the form of performance measures;</w:t>
       </w:r>
     </w:p>
     <w:p>
@@ -1488,15 +1362,7 @@
         <w:ind w:left="567"/>
       </w:pPr>
       <w:r>
-        <w:t xml:space="preserve">(3) </w:t>
-      </w:r>
-      <w:proofErr w:type="gramStart"/>
-      <w:r>
-        <w:t>development</w:t>
-      </w:r>
-      <w:proofErr w:type="gramEnd"/>
-      <w:r>
-        <w:t xml:space="preserve"> and parameterization of a set of “operating models” that represent different plausible alternatives to the dynamics of the “true” resource and fishery being managed; </w:t>
+        <w:t xml:space="preserve">(3) development and parameterization of a set of “operating models” that represent different plausible alternatives to the dynamics of the “true” resource and fishery being managed; </w:t>
       </w:r>
     </w:p>
     <w:p>
@@ -1505,15 +1371,7 @@
         <w:ind w:left="567"/>
       </w:pPr>
       <w:r>
-        <w:t xml:space="preserve">(4) </w:t>
-      </w:r>
-      <w:proofErr w:type="gramStart"/>
-      <w:r>
-        <w:t>identification</w:t>
-      </w:r>
-      <w:proofErr w:type="gramEnd"/>
-      <w:r>
-        <w:t xml:space="preserve"> of candidate management procedures, including monitoring strategies;</w:t>
+        <w:t>(4) identification of candidate management procedures, including monitoring strategies;</w:t>
       </w:r>
     </w:p>
     <w:p>
@@ -1532,15 +1390,7 @@
         <w:ind w:left="567"/>
       </w:pPr>
       <w:r>
-        <w:t xml:space="preserve">(6) </w:t>
-      </w:r>
-      <w:proofErr w:type="gramStart"/>
-      <w:r>
-        <w:t>summary</w:t>
-      </w:r>
-      <w:proofErr w:type="gramEnd"/>
-      <w:r>
-        <w:t xml:space="preserve"> of the performance of the candidate management procedures in terms of values for the performance measures; and</w:t>
+        <w:t>(6) summary of the performance of the candidate management procedures in terms of values for the performance measures; and</w:t>
       </w:r>
     </w:p>
     <w:p>
@@ -1549,15 +1399,7 @@
         <w:ind w:left="567"/>
       </w:pPr>
       <w:r>
-        <w:t xml:space="preserve">(7) </w:t>
-      </w:r>
-      <w:proofErr w:type="gramStart"/>
-      <w:r>
-        <w:t>selection</w:t>
-      </w:r>
-      <w:proofErr w:type="gramEnd"/>
-      <w:r>
-        <w:t xml:space="preserve"> of the management procedure that best meets the specified objectives.</w:t>
+        <w:t>(7) selection of the management procedure that best meets the specified objectives.</w:t>
       </w:r>
     </w:p>
     <w:p>
@@ -1583,15 +1425,7 @@
         <w:t xml:space="preserve">) </w:t>
       </w:r>
       <w:r>
-        <w:t xml:space="preserve">following feedback from the </w:t>
-      </w:r>
-      <w:proofErr w:type="spellStart"/>
-      <w:r>
-        <w:t>bluefin</w:t>
-      </w:r>
-      <w:proofErr w:type="spellEnd"/>
-      <w:r>
-        <w:t xml:space="preserve"> WG, CMG and stakeholders on the design of this graphical tool. </w:t>
+        <w:t xml:space="preserve">following feedback from the bluefin WG, CMG and stakeholders on the design of this graphical tool. </w:t>
       </w:r>
     </w:p>
     <w:p>
@@ -1599,37 +1433,34 @@
         <w:spacing w:line="240" w:lineRule="auto"/>
       </w:pPr>
       <w:r>
-        <w:t xml:space="preserve">Due to the delay in obtaining the suitable </w:t>
-      </w:r>
-      <w:r>
-        <w:t xml:space="preserve">data / </w:t>
-      </w:r>
-      <w:r>
-        <w:t xml:space="preserve">inputs to the operating model, no papers on applications were produced in time for this </w:t>
-      </w:r>
-      <w:r>
-        <w:t xml:space="preserve">September species group </w:t>
-      </w:r>
-      <w:r>
-        <w:t>meeting</w:t>
-      </w:r>
-      <w:r>
-        <w:t xml:space="preserve"> (the operating models were fitted September 17</w:t>
+        <w:t xml:space="preserve">A review paper discussing the potential future applications of bluefin tuna operating models has been drafted and will be presented to the SCRS at the September 2016 species group meeting (Carruthers and Kell 2016, </w:t>
       </w:r>
       <w:r>
         <w:rPr>
-          <w:vertAlign w:val="superscript"/>
+          <w:color w:val="548DD4" w:themeColor="text2" w:themeTint="99"/>
         </w:rPr>
-        <w:t>th</w:t>
-      </w:r>
-      <w:r>
-        <w:t xml:space="preserve"> following the provision of maturity and growth curves)</w:t>
-      </w:r>
-      <w:r>
-        <w:t>. Feedback is being sought at the meeting regarding appropriate applica</w:t>
-      </w:r>
-      <w:r>
-        <w:t>tions and the subject of a peer-</w:t>
+        <w:t>/Submissions/SCRS_2016_XX</w:t>
+      </w:r>
+      <w:r>
+        <w:rPr>
+          <w:color w:val="548DD4" w:themeColor="text2" w:themeTint="99"/>
+        </w:rPr>
+        <w:t>2</w:t>
+      </w:r>
+      <w:r>
+        <w:rPr>
+          <w:color w:val="548DD4" w:themeColor="text2" w:themeTint="99"/>
+        </w:rPr>
+        <w:t xml:space="preserve"> Carruthers Applications…docx</w:t>
+      </w:r>
+      <w:r>
+        <w:t xml:space="preserve">). </w:t>
+      </w:r>
+      <w:r>
+        <w:t xml:space="preserve">Feedback is being sought at the meeting regarding appropriate </w:t>
+      </w:r>
+      <w:r>
+        <w:t>peer-</w:t>
       </w:r>
       <w:r>
         <w:t>review</w:t>
@@ -1638,7 +1469,13 @@
         <w:t>ed</w:t>
       </w:r>
       <w:r>
-        <w:t xml:space="preserve"> paper based on the MSE and operating models. </w:t>
+        <w:t xml:space="preserve"> paper</w:t>
+      </w:r>
+      <w:r>
+        <w:t>s</w:t>
+      </w:r>
+      <w:r>
+        <w:t xml:space="preserve"> based on the MSE and operating models. </w:t>
       </w:r>
     </w:p>
     <w:tbl>
@@ -1688,7 +1525,19 @@
               <w:rPr>
                 <w:b/>
               </w:rPr>
-              <w:t xml:space="preserve"> (33%)</w:t>
+              <w:t xml:space="preserve"> (</w:t>
+            </w:r>
+            <w:r>
+              <w:rPr>
+                <w:b/>
+              </w:rPr>
+              <w:t>50</w:t>
+            </w:r>
+            <w:r>
+              <w:rPr>
+                <w:b/>
+              </w:rPr>
+              <w:t>%)</w:t>
             </w:r>
           </w:p>
         </w:tc>
@@ -1723,11 +1572,9 @@
             <w:pPr>
               <w:spacing w:after="100" w:afterAutospacing="1"/>
             </w:pPr>
-            <w:proofErr w:type="spellStart"/>
             <w:r>
               <w:t>i</w:t>
             </w:r>
-            <w:proofErr w:type="spellEnd"/>
           </w:p>
         </w:tc>
         <w:tc>
@@ -1917,7 +1764,23 @@
                 <w:color w:val="auto"/>
                 <w:u w:val="none"/>
               </w:rPr>
-              <w:t>(0%)</w:t>
+              <w:t>(</w:t>
+            </w:r>
+            <w:r>
+              <w:rPr>
+                <w:rStyle w:val="Hyperlink"/>
+                <w:color w:val="auto"/>
+                <w:u w:val="none"/>
+              </w:rPr>
+              <w:t>50</w:t>
+            </w:r>
+            <w:r>
+              <w:rPr>
+                <w:rStyle w:val="Hyperlink"/>
+                <w:color w:val="auto"/>
+                <w:u w:val="none"/>
+              </w:rPr>
+              <w:t>%)</w:t>
             </w:r>
           </w:p>
         </w:tc>
@@ -2049,15 +1912,7 @@
         <w:spacing w:line="240" w:lineRule="auto"/>
       </w:pPr>
       <w:r>
-        <w:t>(</w:t>
-      </w:r>
-      <w:proofErr w:type="spellStart"/>
-      <w:r>
-        <w:t>i</w:t>
-      </w:r>
-      <w:proofErr w:type="spellEnd"/>
-      <w:r>
-        <w:t>)</w:t>
+        <w:t>(i)</w:t>
       </w:r>
       <w:r>
         <w:t xml:space="preserve"> Following the completion of version 1.0 of the M3 operating model, the </w:t>
@@ -2134,15 +1989,7 @@
         <w:t xml:space="preserve"> (v1.0)</w:t>
       </w:r>
       <w:r>
-        <w:t xml:space="preserve">. Following feedback from the </w:t>
-      </w:r>
-      <w:proofErr w:type="spellStart"/>
-      <w:r>
-        <w:t>bluefin</w:t>
-      </w:r>
-      <w:proofErr w:type="spellEnd"/>
-      <w:r>
-        <w:t xml:space="preserve"> working group</w:t>
+        <w:t>. Following feedback from the bluefin working group</w:t>
       </w:r>
       <w:r>
         <w:t xml:space="preserve"> (BFT WG)</w:t>
@@ -2202,6 +2049,38 @@
       </w:r>
       <w:r>
         <w:t xml:space="preserve">The simulation testing framework (test unit) will be updated to simulate data from the dynamics of the fitted operating models (noting that simulation testing of the full operating model (55 years, 4 seasons, 10 areas, 14 fleets) will be considerably more computationally intensive than previous simulation tests. </w:t>
+      </w:r>
+    </w:p>
+    <w:p>
+      <w:pPr>
+        <w:spacing w:line="240" w:lineRule="auto"/>
+      </w:pPr>
+      <w:r>
+        <w:t xml:space="preserve">(iv) The meta-database is now available as a publically editable google worksheet </w:t>
+      </w:r>
+    </w:p>
+    <w:p>
+      <w:pPr>
+        <w:spacing w:line="240" w:lineRule="auto"/>
+      </w:pPr>
+      <w:hyperlink r:id="rId11" w:anchor="gid=1352276725" w:history="1">
+        <w:r>
+          <w:rPr>
+            <w:rStyle w:val="Hyperlink"/>
+          </w:rPr>
+          <w:t>https://docs.google.com/spreadsheets/d/ 13pFaM3BTnzQ1BNQGoYn4O2n1IeD18V3VTbN9Hv7139U/edit#gid=1352276725</w:t>
+        </w:r>
+      </w:hyperlink>
+      <w:r>
+        <w:t xml:space="preserve"> </w:t>
+      </w:r>
+    </w:p>
+    <w:p>
+      <w:pPr>
+        <w:spacing w:line="240" w:lineRule="auto"/>
+      </w:pPr>
+      <w:r>
+        <w:t xml:space="preserve">The meta database has been updated following the provision </w:t>
       </w:r>
     </w:p>
     <w:p>
@@ -2210,7 +2089,6 @@
         <w:spacing w:after="100" w:afterAutospacing="1" w:line="240" w:lineRule="auto"/>
       </w:pPr>
       <w:r>
-        <w:lastRenderedPageBreak/>
         <w:t xml:space="preserve">Current status of </w:t>
       </w:r>
       <w:r>
@@ -2228,8 +2106,8 @@
       </w:tblPr>
       <w:tblGrid>
         <w:gridCol w:w="785"/>
-        <w:gridCol w:w="3312"/>
-        <w:gridCol w:w="4920"/>
+        <w:gridCol w:w="3097"/>
+        <w:gridCol w:w="5135"/>
       </w:tblGrid>
       <w:tr>
         <w:tc>
@@ -2406,23 +2284,13 @@
                 <w:szCs w:val="20"/>
               </w:rPr>
             </w:pPr>
-            <w:proofErr w:type="gramStart"/>
-            <w:r>
-              <w:rPr>
-                <w:b/>
-                <w:sz w:val="20"/>
-                <w:szCs w:val="20"/>
-              </w:rPr>
-              <w:t>age-based</w:t>
-            </w:r>
-            <w:proofErr w:type="gramEnd"/>
-            <w:r>
-              <w:rPr>
-                <w:b/>
-                <w:sz w:val="20"/>
-                <w:szCs w:val="20"/>
-              </w:rPr>
-              <w:t xml:space="preserve"> movement, plus group, model initialization at equilibrium estimated F, recruitment predicted from SSB in previous year, a prior for depletion to allow the model to fit specified depletion.</w:t>
+            <w:r>
+              <w:rPr>
+                <w:b/>
+                <w:sz w:val="20"/>
+                <w:szCs w:val="20"/>
+              </w:rPr>
+              <w:t>age-based movement, plus group, model initialization at equilibrium estimated F, recruitment predicted from SSB in previous year, a prior for depletion to allow the model to fit specified depletion.</w:t>
             </w:r>
           </w:p>
         </w:tc>
@@ -2764,7 +2632,7 @@
               </w:rPr>
               <w:t xml:space="preserve"> </w:t>
             </w:r>
-            <w:hyperlink r:id="rId11" w:history="1">
+            <w:hyperlink r:id="rId12" w:history="1">
               <w:r>
                 <w:rPr>
                   <w:rStyle w:val="Hyperlink"/>
@@ -2819,7 +2687,14 @@
                 <w:sz w:val="20"/>
                 <w:szCs w:val="20"/>
               </w:rPr>
-              <w:t xml:space="preserve">The App should include sufficient flexibility to allow users to define their own OMs. </w:t>
+              <w:t>The App should include sufficient flexibility to allow users to define their own OMs.</w:t>
+            </w:r>
+            <w:r>
+              <w:rPr>
+                <w:sz w:val="20"/>
+                <w:szCs w:val="20"/>
+              </w:rPr>
+              <w:t xml:space="preserve"> </w:t>
             </w:r>
           </w:p>
         </w:tc>
@@ -2866,7 +2741,21 @@
                 <w:sz w:val="20"/>
                 <w:szCs w:val="20"/>
               </w:rPr>
-              <w:t>0%</w:t>
+              <w:t>10</w:t>
+            </w:r>
+            <w:r>
+              <w:rPr>
+                <w:sz w:val="20"/>
+                <w:szCs w:val="20"/>
+              </w:rPr>
+              <w:t>0</w:t>
+            </w:r>
+            <w:r>
+              <w:rPr>
+                <w:sz w:val="20"/>
+                <w:szCs w:val="20"/>
+              </w:rPr>
+              <w:t>%</w:t>
             </w:r>
             <w:r>
               <w:rPr>
@@ -2894,23 +2783,7 @@
                 <w:sz w:val="20"/>
                 <w:szCs w:val="20"/>
               </w:rPr>
-              <w:t xml:space="preserve">Work with other to update and maintain the meta database of the available </w:t>
-            </w:r>
-            <w:proofErr w:type="spellStart"/>
-            <w:r>
-              <w:rPr>
-                <w:sz w:val="20"/>
-                <w:szCs w:val="20"/>
-              </w:rPr>
-              <w:t>bluefin</w:t>
-            </w:r>
-            <w:proofErr w:type="spellEnd"/>
-            <w:r>
-              <w:rPr>
-                <w:sz w:val="20"/>
-                <w:szCs w:val="20"/>
-              </w:rPr>
-              <w:t xml:space="preserve"> data and knowledge https://github.com/ICCAT/GBYP-MetaDB</w:t>
+              <w:t>Work with other to update and maintain the meta database of the available bluefin data and knowledge https://github.com/ICCAT/GBYP-MetaDB</w:t>
             </w:r>
           </w:p>
         </w:tc>
@@ -2928,48 +2801,44 @@
             </w:pPr>
             <w:r>
               <w:rPr>
-                <w:sz w:val="20"/>
-                <w:szCs w:val="20"/>
-              </w:rPr>
-              <w:t xml:space="preserve">During and after the 2016 data preparatory meeting, discuss data availability </w:t>
-            </w:r>
-            <w:r>
-              <w:rPr>
-                <w:sz w:val="20"/>
-                <w:szCs w:val="20"/>
-              </w:rPr>
-              <w:t>and colla</w:t>
-            </w:r>
-            <w:r>
-              <w:rPr>
-                <w:sz w:val="20"/>
-                <w:szCs w:val="20"/>
-              </w:rPr>
-              <w:t xml:space="preserve">boration with those data providers listed </w:t>
-            </w:r>
-            <w:r>
-              <w:rPr>
-                <w:sz w:val="20"/>
-                <w:szCs w:val="20"/>
-              </w:rPr>
-              <w:t>in</w:t>
-            </w:r>
-            <w:r>
-              <w:rPr>
-                <w:sz w:val="20"/>
-                <w:szCs w:val="20"/>
-              </w:rPr>
-              <w:t xml:space="preserve"> the </w:t>
-            </w:r>
-            <w:proofErr w:type="spellStart"/>
-            <w:r>
-              <w:rPr>
-                <w:sz w:val="20"/>
-                <w:szCs w:val="20"/>
-              </w:rPr>
-              <w:t>MetaDB</w:t>
-            </w:r>
-            <w:proofErr w:type="spellEnd"/>
+                <w:b/>
+                <w:sz w:val="20"/>
+                <w:szCs w:val="20"/>
+              </w:rPr>
+              <w:t>The meta database has been made publically available and editable</w:t>
+            </w:r>
+            <w:r>
+              <w:rPr>
+                <w:sz w:val="20"/>
+                <w:szCs w:val="20"/>
+              </w:rPr>
+              <w:t xml:space="preserve"> </w:t>
+            </w:r>
+            <w:hyperlink r:id="rId13" w:anchor="gid=1352276725" w:history="1">
+              <w:r>
+                <w:rPr>
+                  <w:rStyle w:val="Hyperlink"/>
+                  <w:sz w:val="20"/>
+                  <w:szCs w:val="20"/>
+                </w:rPr>
+                <w:t>https://docs.google.com/spreadsheets/d/ 13pFaM3BTnzQ1BNQGoYn4O2n1IeD18V3VTbN9Hv7139U/ edit#gid=1352276725</w:t>
+              </w:r>
+            </w:hyperlink>
+          </w:p>
+          <w:p>
+            <w:pPr>
+              <w:rPr>
+                <w:sz w:val="20"/>
+                <w:szCs w:val="20"/>
+              </w:rPr>
+            </w:pPr>
+            <w:r>
+              <w:rPr>
+                <w:sz w:val="20"/>
+                <w:szCs w:val="20"/>
+              </w:rPr>
+              <w:t xml:space="preserve">The google sheet has been updated by myself and H. Arrizabalaga to reflect the latest status of BFT data. </w:t>
+            </w:r>
           </w:p>
         </w:tc>
       </w:tr>
@@ -3031,6 +2900,8 @@
               </w:rPr>
               <w:t>Work with SCRS to help develop 3 prototype examples</w:t>
             </w:r>
+            <w:bookmarkStart w:id="0" w:name="_GoBack"/>
+            <w:bookmarkEnd w:id="0"/>
           </w:p>
         </w:tc>
         <w:tc>
@@ -3088,7 +2959,11 @@
         <w:t xml:space="preserve">The second level is post-hoc and may be achieve through various combinations of the OM conditions identified in the TS. For example a stakeholder may select a unique combination of mortality rate, stock depletion, stock-recruitment relationship, bias in reported catches and test MP robustness to this particular reference case. </w:t>
       </w:r>
       <w:r>
-        <w:t>The creation of the OMI (Operating Model Input) class object greatly simplifies the process of custom OM specification as it contains a slot for all of the M3 model inputs in the correct format</w:t>
+        <w:t xml:space="preserve">The creation of the OMI (Operating Model Input) class object greatly simplifies the process of custom OM specification as it contains a slot for all of the M3 model inputs </w:t>
+      </w:r>
+      <w:r>
+        <w:lastRenderedPageBreak/>
+        <w:t>in the correct format</w:t>
       </w:r>
       <w:r>
         <w:t xml:space="preserve"> (for example the maturity schedule for each stock)</w:t>
@@ -3122,7 +2997,6 @@
         <w:ind w:left="578" w:hanging="578"/>
       </w:pPr>
       <w:r>
-        <w:lastRenderedPageBreak/>
         <w:t>User-</w:t>
       </w:r>
       <w:r>
@@ -3203,13 +3077,8 @@
         <w:spacing w:after="200"/>
         <w:ind w:left="431" w:hanging="431"/>
       </w:pPr>
-      <w:proofErr w:type="spellStart"/>
-      <w:r>
-        <w:t>Workplan</w:t>
-      </w:r>
-      <w:proofErr w:type="spellEnd"/>
-      <w:r>
-        <w:t xml:space="preserve"> for achieving deliverable 3</w:t>
+      <w:r>
+        <w:t>Workplan for achieving deliverable 3</w:t>
       </w:r>
     </w:p>
     <w:p>
@@ -3220,42 +3089,30 @@
         <w:t>n</w:t>
       </w:r>
       <w:r>
-        <w:t xml:space="preserve"> scheduled under the previous </w:t>
-      </w:r>
-      <w:proofErr w:type="spellStart"/>
-      <w:r>
-        <w:t>workplan</w:t>
-      </w:r>
-      <w:proofErr w:type="spellEnd"/>
-      <w:r>
-        <w:t xml:space="preserve"> of report 4</w:t>
-      </w:r>
-      <w:r>
-        <w:t xml:space="preserve"> (see Figure 2 for the latest </w:t>
-      </w:r>
-      <w:proofErr w:type="spellStart"/>
-      <w:r>
-        <w:t>workplan</w:t>
-      </w:r>
-      <w:proofErr w:type="spellEnd"/>
-      <w:r>
-        <w:t xml:space="preserve"> and changes from previous version). However the meta-</w:t>
-      </w:r>
-      <w:r>
-        <w:t xml:space="preserve">database has yet to be completed pending finalization of maturity, growth model and inverse age-length key derivation at the 2016 species group meeting (outstanding issues below). This however is a relatively minor task and should take a few days following the species group meeting. </w:t>
-      </w:r>
-    </w:p>
-    <w:p>
-      <w:r>
-        <w:t xml:space="preserve">A demonstration MSE is a part of deliverable 3 and should include user-specified MPs, and performance metrics that have been subject to review by stakeholders. However, the previous </w:t>
-      </w:r>
-      <w:proofErr w:type="spellStart"/>
-      <w:r>
-        <w:t>workplan</w:t>
-      </w:r>
-      <w:proofErr w:type="spellEnd"/>
-      <w:r>
-        <w:t xml:space="preserve"> did not acknowledge a prior, more cursory demonstration MSE that is p</w:t>
+        <w:t xml:space="preserve"> scheduled under the previous workplan of report 4</w:t>
+      </w:r>
+      <w:r>
+        <w:t xml:space="preserve"> (see Figure 2 for the latest workplan and changes from previous version). </w:t>
+      </w:r>
+      <w:r>
+        <w:t>The</w:t>
+      </w:r>
+      <w:r>
+        <w:t xml:space="preserve"> meta-</w:t>
+      </w:r>
+      <w:r>
+        <w:t xml:space="preserve">database </w:t>
+      </w:r>
+      <w:r>
+        <w:t>update was completed in light of the data preparatory meeting however it is subject to ongoing updates as data become available or are refined (</w:t>
+      </w:r>
+      <w:r>
+        <w:t xml:space="preserve">finalization of maturity, growth model and inverse age-length key derivation). </w:t>
+      </w:r>
+    </w:p>
+    <w:p>
+      <w:r>
+        <w:t>A demonstration MSE is a part of deliverable 3 and should include user-specified MPs, and performance metrics that have been subject to review by stakeholders. However, the previous workplan did not acknowledge a prior, more cursory demonstration MSE that is p</w:t>
       </w:r>
       <w:r>
         <w:t>art of deliverable 2 which is now reflected in the updated Gantt chart (Demonstration MSEs 1 and 2).</w:t>
@@ -3277,16 +3134,16 @@
         <mc:AlternateContent>
           <mc:Choice Requires="wps">
             <w:drawing>
-              <wp:anchor distT="0" distB="0" distL="114300" distR="114300" simplePos="0" relativeHeight="251661312" behindDoc="0" locked="0" layoutInCell="1" allowOverlap="1">
+              <wp:anchor distT="0" distB="0" distL="114300" distR="114300" simplePos="0" relativeHeight="251661312" behindDoc="0" locked="0" layoutInCell="1" allowOverlap="1" wp14:anchorId="0EDCE0CC" wp14:editId="4AA89E18">
                 <wp:simplePos x="0" y="0"/>
                 <wp:positionH relativeFrom="column">
-                  <wp:posOffset>109182</wp:posOffset>
+                  <wp:posOffset>150125</wp:posOffset>
                 </wp:positionH>
                 <wp:positionV relativeFrom="paragraph">
-                  <wp:posOffset>2251881</wp:posOffset>
+                  <wp:posOffset>2088107</wp:posOffset>
                 </wp:positionV>
-                <wp:extent cx="2934269" cy="244787"/>
-                <wp:effectExtent l="0" t="0" r="19050" b="22225"/>
+                <wp:extent cx="3057099" cy="300251"/>
+                <wp:effectExtent l="0" t="0" r="10160" b="24130"/>
                 <wp:wrapNone/>
                 <wp:docPr id="12" name="Oval 12"/>
                 <wp:cNvGraphicFramePr/>
@@ -3297,7 +3154,7 @@
                       <wps:spPr>
                         <a:xfrm>
                           <a:off x="0" y="0"/>
-                          <a:ext cx="2934269" cy="244787"/>
+                          <a:ext cx="3057099" cy="300251"/>
                         </a:xfrm>
                         <a:prstGeom prst="ellipse">
                           <a:avLst/>
@@ -3345,7 +3202,7 @@
           </mc:Choice>
           <mc:Fallback>
             <w:pict>
-              <v:oval w14:anchorId="5E568F1F" id="Oval 12" o:spid="_x0000_s1026" style="position:absolute;margin-left:8.6pt;margin-top:177.3pt;width:231.05pt;height:19.25pt;z-index:251661312;visibility:visible;mso-wrap-style:square;mso-width-percent:0;mso-height-percent:0;mso-wrap-distance-left:9pt;mso-wrap-distance-top:0;mso-wrap-distance-right:9pt;mso-wrap-distance-bottom:0;mso-position-horizontal:absolute;mso-position-horizontal-relative:text;mso-position-vertical:absolute;mso-position-vertical-relative:text;mso-width-percent:0;mso-height-percent:0;mso-width-relative:margin;mso-height-relative:margin;v-text-anchor:middle" o:gfxdata="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" filled="f" strokecolor="black [3213]" strokeweight="1pt"/>
+              <v:oval w14:anchorId="073D38BA" id="Oval 12" o:spid="_x0000_s1026" style="position:absolute;margin-left:11.8pt;margin-top:164.4pt;width:240.7pt;height:23.65pt;z-index:251661312;visibility:visible;mso-wrap-style:square;mso-width-percent:0;mso-height-percent:0;mso-wrap-distance-left:9pt;mso-wrap-distance-top:0;mso-wrap-distance-right:9pt;mso-wrap-distance-bottom:0;mso-position-horizontal:absolute;mso-position-horizontal-relative:text;mso-position-vertical:absolute;mso-position-vertical-relative:text;mso-width-percent:0;mso-height-percent:0;mso-width-relative:margin;mso-height-relative:margin;v-text-anchor:middle" o:gfxdata="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" filled="f" strokecolor="black [3213]" strokeweight="1pt"/>
             </w:pict>
           </mc:Fallback>
         </mc:AlternateContent>
@@ -3358,13 +3215,13 @@
         <mc:AlternateContent>
           <mc:Choice Requires="wps">
             <w:drawing>
-              <wp:anchor distT="0" distB="0" distL="114300" distR="114300" simplePos="0" relativeHeight="251660288" behindDoc="0" locked="0" layoutInCell="1" allowOverlap="1">
+              <wp:anchor distT="0" distB="0" distL="114300" distR="114300" simplePos="0" relativeHeight="251660288" behindDoc="0" locked="0" layoutInCell="1" allowOverlap="1" wp14:anchorId="31855EC6" wp14:editId="64919EE1">
                 <wp:simplePos x="0" y="0"/>
                 <wp:positionH relativeFrom="column">
-                  <wp:posOffset>2431177</wp:posOffset>
+                  <wp:posOffset>2649144</wp:posOffset>
                 </wp:positionH>
                 <wp:positionV relativeFrom="paragraph">
-                  <wp:posOffset>1330430</wp:posOffset>
+                  <wp:posOffset>1343973</wp:posOffset>
                 </wp:positionV>
                 <wp:extent cx="1109414" cy="0"/>
                 <wp:effectExtent l="38100" t="76200" r="0" b="95250"/>
@@ -3408,16 +3265,22 @@
                     </wps:wsp>
                   </a:graphicData>
                 </a:graphic>
+                <wp14:sizeRelH relativeFrom="margin">
+                  <wp14:pctWidth>0</wp14:pctWidth>
+                </wp14:sizeRelH>
+                <wp14:sizeRelV relativeFrom="margin">
+                  <wp14:pctHeight>0</wp14:pctHeight>
+                </wp14:sizeRelV>
               </wp:anchor>
             </w:drawing>
           </mc:Choice>
           <mc:Fallback>
             <w:pict>
-              <v:shapetype w14:anchorId="4C266D9D" id="_x0000_t32" coordsize="21600,21600" o:spt="32" o:oned="t" path="m,l21600,21600e" filled="f">
+              <v:shapetype w14:anchorId="1DCAF91C" id="_x0000_t32" coordsize="21600,21600" o:spt="32" o:oned="t" path="m,l21600,21600e" filled="f">
                 <v:path arrowok="t" fillok="f" o:connecttype="none"/>
                 <o:lock v:ext="edit" shapetype="t"/>
               </v:shapetype>
-              <v:shape id="Straight Arrow Connector 11" o:spid="_x0000_s1026" type="#_x0000_t32" style="position:absolute;margin-left:191.45pt;margin-top:104.75pt;width:87.35pt;height:0;flip:x;z-index:251660288;visibility:visible;mso-wrap-style:square;mso-wrap-distance-left:9pt;mso-wrap-distance-top:0;mso-wrap-distance-right:9pt;mso-wrap-distance-bottom:0;mso-position-horizontal:absolute;mso-position-horizontal-relative:text;mso-position-vertical:absolute;mso-position-vertical-relative:text" o:gfxdata="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" strokecolor="black [3213]">
+              <v:shape id="Straight Arrow Connector 11" o:spid="_x0000_s1026" type="#_x0000_t32" style="position:absolute;margin-left:208.6pt;margin-top:105.8pt;width:87.35pt;height:0;flip:x;z-index:251660288;visibility:visible;mso-wrap-style:square;mso-width-percent:0;mso-height-percent:0;mso-wrap-distance-left:9pt;mso-wrap-distance-top:0;mso-wrap-distance-right:9pt;mso-wrap-distance-bottom:0;mso-position-horizontal:absolute;mso-position-horizontal-relative:text;mso-position-vertical:absolute;mso-position-vertical-relative:text;mso-width-percent:0;mso-height-percent:0;mso-width-relative:margin;mso-height-relative:margin" o:gfxdata="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" strokecolor="black [3213]">
                 <v:stroke endarrow="block"/>
               </v:shape>
             </w:pict>
@@ -3429,81 +3292,11 @@
           <w:noProof/>
           <w:lang w:eastAsia="en-CA"/>
         </w:rPr>
-        <mc:AlternateContent>
-          <mc:Choice Requires="wps">
-            <w:drawing>
-              <wp:anchor distT="0" distB="0" distL="114300" distR="114300" simplePos="0" relativeHeight="251659264" behindDoc="0" locked="0" layoutInCell="1" allowOverlap="1">
-                <wp:simplePos x="0" y="0"/>
-                <wp:positionH relativeFrom="column">
-                  <wp:posOffset>2503170</wp:posOffset>
-                </wp:positionH>
-                <wp:positionV relativeFrom="paragraph">
-                  <wp:posOffset>575310</wp:posOffset>
-                </wp:positionV>
-                <wp:extent cx="518160" cy="7620"/>
-                <wp:effectExtent l="0" t="76200" r="15240" b="87630"/>
-                <wp:wrapNone/>
-                <wp:docPr id="9" name="Straight Arrow Connector 9"/>
-                <wp:cNvGraphicFramePr/>
-                <a:graphic xmlns:a="http://schemas.openxmlformats.org/drawingml/2006/main">
-                  <a:graphicData uri="http://schemas.microsoft.com/office/word/2010/wordprocessingShape">
-                    <wps:wsp>
-                      <wps:cNvCnPr/>
-                      <wps:spPr>
-                        <a:xfrm flipV="1">
-                          <a:off x="0" y="0"/>
-                          <a:ext cx="518160" cy="7620"/>
-                        </a:xfrm>
-                        <a:prstGeom prst="straightConnector1">
-                          <a:avLst/>
-                        </a:prstGeom>
-                        <a:ln>
-                          <a:solidFill>
-                            <a:schemeClr val="tx1"/>
-                          </a:solidFill>
-                          <a:tailEnd type="triangle"/>
-                        </a:ln>
-                      </wps:spPr>
-                      <wps:style>
-                        <a:lnRef idx="1">
-                          <a:schemeClr val="accent1"/>
-                        </a:lnRef>
-                        <a:fillRef idx="0">
-                          <a:schemeClr val="accent1"/>
-                        </a:fillRef>
-                        <a:effectRef idx="0">
-                          <a:schemeClr val="accent1"/>
-                        </a:effectRef>
-                        <a:fontRef idx="minor">
-                          <a:schemeClr val="tx1"/>
-                        </a:fontRef>
-                      </wps:style>
-                      <wps:bodyPr/>
-                    </wps:wsp>
-                  </a:graphicData>
-                </a:graphic>
-              </wp:anchor>
-            </w:drawing>
-          </mc:Choice>
-          <mc:Fallback>
-            <w:pict>
-              <v:shape w14:anchorId="3D48C73C" id="Straight Arrow Connector 9" o:spid="_x0000_s1026" type="#_x0000_t32" style="position:absolute;margin-left:197.1pt;margin-top:45.3pt;width:40.8pt;height:.6pt;flip:y;z-index:251659264;visibility:visible;mso-wrap-style:square;mso-wrap-distance-left:9pt;mso-wrap-distance-top:0;mso-wrap-distance-right:9pt;mso-wrap-distance-bottom:0;mso-position-horizontal:absolute;mso-position-horizontal-relative:text;mso-position-vertical:absolute;mso-position-vertical-relative:text" o:gfxdata="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" strokecolor="black [3213]">
-                <v:stroke endarrow="block"/>
-              </v:shape>
-            </w:pict>
-          </mc:Fallback>
-        </mc:AlternateContent>
-      </w:r>
-      <w:r>
-        <w:rPr>
-          <w:noProof/>
-          <w:lang w:eastAsia="en-CA"/>
-        </w:rPr>
         <w:drawing>
-          <wp:inline distT="0" distB="0" distL="0" distR="0" wp14:anchorId="6F5C6616" wp14:editId="12C39A6D">
-            <wp:extent cx="5732145" cy="3527425"/>
+          <wp:inline distT="0" distB="0" distL="0" distR="0" wp14:anchorId="41890C7C" wp14:editId="41B0B65B">
+            <wp:extent cx="5732145" cy="3415665"/>
             <wp:effectExtent l="0" t="0" r="1905" b="0"/>
-            <wp:docPr id="6" name="Picture 6"/>
+            <wp:docPr id="1" name="Picture 1"/>
             <wp:cNvGraphicFramePr>
               <a:graphicFrameLocks xmlns:a="http://schemas.openxmlformats.org/drawingml/2006/main" noChangeAspect="1"/>
             </wp:cNvGraphicFramePr>
@@ -3515,7 +3308,7 @@
                     <pic:cNvPicPr/>
                   </pic:nvPicPr>
                   <pic:blipFill>
-                    <a:blip r:embed="rId12"/>
+                    <a:blip r:embed="rId14"/>
                     <a:stretch>
                       <a:fillRect/>
                     </a:stretch>
@@ -3523,7 +3316,7 @@
                   <pic:spPr>
                     <a:xfrm>
                       <a:off x="0" y="0"/>
-                      <a:ext cx="5732145" cy="3527425"/>
+                      <a:ext cx="5732145" cy="3415665"/>
                     </a:xfrm>
                     <a:prstGeom prst="rect">
                       <a:avLst/>
@@ -3573,13 +3366,8 @@
       <w:r>
         <w:t xml:space="preserve"> </w:t>
       </w:r>
-      <w:proofErr w:type="spellStart"/>
-      <w:r>
-        <w:t>workplan</w:t>
-      </w:r>
-      <w:proofErr w:type="spellEnd"/>
-      <w:r>
-        <w:t xml:space="preserve"> (of progress report 4). </w:t>
+      <w:r>
+        <w:t xml:space="preserve">workplan (of progress report 4). </w:t>
       </w:r>
     </w:p>
     <w:p/>
@@ -3605,7 +3393,25 @@
     </w:p>
     <w:p>
       <w:r>
-        <w:t xml:space="preserve">The most recent version of the M3 operating model I the first to be simulation tested and fitted to the operating models of the trial specifications document. This constitutes a first working example that is fit for purpose (v1.0). The ICCAT MSE GitHub repository is now linked with local repositories and will be updated on a regular basis to reflect changes in code and software documentation.  </w:t>
+        <w:t xml:space="preserve">The most recent version of the M3 </w:t>
+      </w:r>
+      <w:r>
+        <w:t xml:space="preserve">model is </w:t>
+      </w:r>
+      <w:r>
+        <w:t xml:space="preserve">the first to be simulation tested and fitted to the operating models of the trial specifications document. This constitutes a first </w:t>
+      </w:r>
+      <w:r>
+        <w:t xml:space="preserve">beta, a </w:t>
+      </w:r>
+      <w:r>
+        <w:t>working example that is fit for purpose (v1.0). The ICCAT MSE GitHub repository is now linked with local repositories and will be updated on a regular basis to reflect changes in code and software documentation</w:t>
+      </w:r>
+      <w:r>
+        <w:t xml:space="preserve"> moving forwards</w:t>
+      </w:r>
+      <w:r>
+        <w:t xml:space="preserve">.  </w:t>
       </w:r>
       <w:r>
         <w:t xml:space="preserve"> </w:t>
@@ -3650,19 +3456,7 @@
         <w:t xml:space="preserve"> </w:t>
       </w:r>
       <w:r>
-        <w:t xml:space="preserve">A software design document </w:t>
-      </w:r>
-      <w:r>
-        <w:t xml:space="preserve">and manual </w:t>
-      </w:r>
-      <w:r>
-        <w:t>is</w:t>
-      </w:r>
-      <w:r>
-        <w:t xml:space="preserve"> currently</w:t>
-      </w:r>
-      <w:r>
-        <w:t xml:space="preserve"> being drafted for ABT-MSE R framework.</w:t>
+        <w:t>A software design document and manual is currently being drafted for ABT-MSE R framework.</w:t>
       </w:r>
     </w:p>
     <w:p>
@@ -3711,6 +3505,7 @@
         <w:ind w:left="578" w:hanging="578"/>
       </w:pPr>
       <w:r>
+        <w:lastRenderedPageBreak/>
         <w:t>Meta database</w:t>
       </w:r>
       <w:r>
@@ -3731,19 +3526,29 @@
     </w:p>
     <w:p>
       <w:r>
-        <w:t xml:space="preserve">Carruthers (2015c) describe a cursory attempt to develop a </w:t>
-      </w:r>
-      <w:proofErr w:type="gramStart"/>
-      <w:r>
-        <w:t>meta</w:t>
-      </w:r>
-      <w:proofErr w:type="gramEnd"/>
-      <w:r>
-        <w:t xml:space="preserve"> database describing the types, availability and ownership of various data for condition OMs. This simple excel worksheet may not </w:t>
-      </w:r>
-      <w:r>
-        <w:lastRenderedPageBreak/>
-        <w:t xml:space="preserve">provide sufficient detail and flexibility to accommodate all data. There are two options: continue to update and expand the current worksheet perhaps making this an online document using google sheets. The other option is a wholesale overhaul and redevelopment to a more dedicated and powerful data base engine. This </w:t>
+        <w:t xml:space="preserve">Carruthers (2015c) describe a cursory attempt to develop a meta database describing the types, availability and ownership of various data for condition OMs. This simple excel worksheet may not provide sufficient detail and flexibility to accommodate all data. </w:t>
+      </w:r>
+      <w:r>
+        <w:t xml:space="preserve">The current version has been updated and is available as a public (and editable) google document at: </w:t>
+      </w:r>
+      <w:hyperlink r:id="rId15" w:history="1">
+        <w:r>
+          <w:rPr>
+            <w:rStyle w:val="Hyperlink"/>
+          </w:rPr>
+          <w:t>https://docs.google.com/spreadsheets/d/13pFaM3BTnzQ1BNQGoYn4O2n1IeD18V3VTbN9Hv7139U/edit#gid=1352276725</w:t>
+        </w:r>
+      </w:hyperlink>
+    </w:p>
+    <w:p>
+      <w:r>
+        <w:t>There are two options: continue to update and expand the current</w:t>
+      </w:r>
+      <w:r>
+        <w:t xml:space="preserve"> google</w:t>
+      </w:r>
+      <w:r>
+        <w:t xml:space="preserve"> worksheet. The other option is a wholesale overhaul and redevelopment to a more dedicated and powerful data base engine. This </w:t>
       </w:r>
       <w:r>
         <w:t xml:space="preserve">should be a topic for discussion of the CMG members </w:t>
@@ -3811,29 +3616,11 @@
       <w:r>
         <w:t>Inverse age-length keys (probability of a fish being of length class L given age class A) were derived by me using a very naïve approach (</w:t>
       </w:r>
-      <w:proofErr w:type="spellStart"/>
-      <w:r>
-        <w:t>ie</w:t>
-      </w:r>
-      <w:proofErr w:type="spellEnd"/>
-      <w:r>
-        <w:t xml:space="preserve"> superimposing a 10% coefficient of variation around the maximum likelihood fit of the Richards growth curve following </w:t>
-      </w:r>
-      <w:proofErr w:type="spellStart"/>
-      <w:r>
-        <w:t>Allioud</w:t>
-      </w:r>
-      <w:proofErr w:type="spellEnd"/>
-      <w:r>
-        <w:t xml:space="preserve"> et al.). Time – varying </w:t>
-      </w:r>
-      <w:proofErr w:type="spellStart"/>
-      <w:r>
-        <w:t>iALKs</w:t>
-      </w:r>
-      <w:proofErr w:type="spellEnd"/>
-      <w:r>
-        <w:t xml:space="preserve"> are accepted by the </w:t>
+      <w:r>
+        <w:t>i.e.</w:t>
+      </w:r>
+      <w:r>
+        <w:t xml:space="preserve"> superimposing a 10% coefficient of variation around the maximum likelihood fit of the Richards growth curve following Allioud et al.). Time – varying iALKs are accepted by the </w:t>
       </w:r>
       <w:r>
         <w:t xml:space="preserve">M3 operating model that may be better derived empirically from the raw age-length data. </w:t>
@@ -3861,6 +3648,7 @@
         <w:ind w:left="578" w:hanging="578"/>
       </w:pPr>
       <w:r>
+        <w:lastRenderedPageBreak/>
         <w:t>Derivation of a master relative abundance index</w:t>
       </w:r>
     </w:p>
@@ -3868,8 +3656,6 @@
       <w:r>
         <w:t xml:space="preserve">Currently a master relative abundance index is derived in an ad-hoc manner using coarse task II catch and effort data by me the technical assistant. This index is very important to the conditioning of operating models because it infers the temporal trajectory and spatial distribution of both stocks combined. Given its importance, this index should be derived by more detailed data (trip level data) and subject to careful review by a range of stakeholders. </w:t>
       </w:r>
-      <w:bookmarkStart w:id="0" w:name="_GoBack"/>
-      <w:bookmarkEnd w:id="0"/>
     </w:p>
     <w:sectPr>
       <w:pgSz w:w="11907" w:h="16840" w:code="9"/>
@@ -5207,6 +4993,18 @@
       <w:szCs w:val="20"/>
     </w:rPr>
   </w:style>
+  <w:style w:type="character" w:styleId="FollowedHyperlink">
+    <w:name w:val="FollowedHyperlink"/>
+    <w:basedOn w:val="DefaultParagraphFont"/>
+    <w:uiPriority w:val="99"/>
+    <w:semiHidden/>
+    <w:unhideWhenUsed/>
+    <w:rsid w:val="007523C7"/>
+    <w:rPr>
+      <w:color w:val="800080" w:themeColor="followedHyperlink"/>
+      <w:u w:val="single"/>
+    </w:rPr>
+  </w:style>
 </w:styles>
 </file>
 
@@ -5500,7 +5298,7 @@
 </file>
 
 <file path=customXml/itemProps1.xml><?xml version="1.0" encoding="utf-8"?>
-<ds:datastoreItem xmlns:ds="http://schemas.openxmlformats.org/officeDocument/2006/customXml" ds:itemID="{68C7B271-C501-4BAD-AF0A-F1BA3F29DFDC}">
+<ds:datastoreItem xmlns:ds="http://schemas.openxmlformats.org/officeDocument/2006/customXml" ds:itemID="{FDDC8ACC-D3E8-434B-B588-36B82A3A455C}">
   <ds:schemaRefs>
     <ds:schemaRef ds:uri="http://schemas.openxmlformats.org/officeDocument/2006/bibliography"/>
   </ds:schemaRefs>

</xml_diff>